<commit_message>
updated for first review by internal WG
</commit_message>
<xml_diff>
--- a/HCD-SPD-DRAFT.docx
+++ b/HCD-SPD-DRAFT.docx
@@ -53,6 +53,14 @@
         <w:t>Security Problem Definition</w:t>
       </w:r>
     </w:p>
+    <w:p>
+      <w:pPr>
+        <w:jc w:val="center"/>
+      </w:pPr>
+      <w:r>
+        <w:t>(v0.2, 2020-03-15)</w:t>
+      </w:r>
+    </w:p>
     <w:p/>
     <w:p>
       <w:r>
@@ -202,6 +210,7 @@
         </w:numPr>
       </w:pPr>
       <w:r>
+        <w:lastRenderedPageBreak/>
         <w:t>Protected TSF Data, which may be read by any User but must be protected from</w:t>
       </w:r>
       <w:r>
@@ -220,7 +229,6 @@
         </w:numPr>
       </w:pPr>
       <w:r>
-        <w:lastRenderedPageBreak/>
         <w:t>Confidential TSF Data, which may neither be read nor modified or deleted except by authorized Users [D.TSF.CONF].</w:t>
       </w:r>
     </w:p>
@@ -247,6 +255,10 @@
     <w:p>
       <w:pPr>
         <w:pStyle w:val="Heading1"/>
+        <w:numPr>
+          <w:ilvl w:val="1"/>
+          <w:numId w:val="4"/>
+        </w:numPr>
       </w:pPr>
       <w:r>
         <w:t>Threats</w:t>
@@ -271,7 +283,21 @@
     </w:p>
     <w:p>
       <w:r>
-        <w:t>An attacker may access (read, modify, or delete) User Document Data or change (modify or delete) User Job Data in the TOE through one of the TOE’s interfaces [T.UNAUTHORIZED_ACCESS]. For example, depending on the design of the TOE, the attacker might access the printed output of a Network User’s print job, or modify the instructions for a job that is waiting in a queue, or read User Document Data that is in a User’s private or group storage area.</w:t>
+        <w:t xml:space="preserve">An attacker may access (read, modify, or delete) User Document Data or change (modify or delete) User Job Data in the TOE through one of the TOE’s interfaces </w:t>
+      </w:r>
+      <w:r>
+        <w:t xml:space="preserve">or the physical Nonvolatile Storage component </w:t>
+      </w:r>
+      <w:r>
+        <w:t>[</w:t>
+      </w:r>
+      <w:proofErr w:type="gramStart"/>
+      <w:r>
+        <w:t>T.UNAUTHORIZED</w:t>
+      </w:r>
+      <w:proofErr w:type="gramEnd"/>
+      <w:r>
+        <w:t>_ACCESS]. For example, depending on the design of the TOE, the attacker might access the printed output of a Network User’s print job, or modify the instructions for a job that is waiting in a queue, or read User Document Data that is in a User’s private or group storage area.</w:t>
       </w:r>
     </w:p>
     <w:p>
@@ -288,7 +314,13 @@
     </w:p>
     <w:p>
       <w:r>
-        <w:t>An attacker may gain Unauthorized Access to TSF Data in the TOE through one of the TOE’s interfaces [T.TSF_COMPROMISE]. For example, depending on the design of the TOE, the attacker might use Unauthorized Access to TSF Data to elevate their own privileges, alter an Address Book to redirect output to a different destination, or use the TOE’s Credentials to gain access to an external server.</w:t>
+        <w:t xml:space="preserve">An attacker may gain Unauthorized Access to TSF Data in the TOE through one of the TOE’s interfaces </w:t>
+      </w:r>
+      <w:r>
+        <w:t xml:space="preserve">or the physical Nonvolatile Storage component </w:t>
+      </w:r>
+      <w:r>
+        <w:t>[T.TSF_COMPROMISE]. For example, depending on the design of the TOE, the attacker might use Unauthorized Access to TSF Data to elevate their own privileges, alter an Address Book to redirect output to a different destination, or use the TOE’s Credentials to gain access to an external server.</w:t>
       </w:r>
     </w:p>
     <w:p>
@@ -318,15 +350,15 @@
     </w:p>
     <w:p>
       <w:r>
-        <w:t xml:space="preserve">An attacker may access data in transit or otherwise compromise the security of the TOE by monitoring or manipulating network communication [T.NET_COMRPOMISE].  For example, here are several ways that network communications could be compromised: By monitoring clear-text communications on a wired LAN, the attacker might obtain User Document Data, User Credentials, or system Credentials, or hijack an interactive session. The attacker might record and replay a network communication session </w:t>
+        <w:t xml:space="preserve">An attacker may access data in transit or otherwise compromise the security of the TOE by monitoring or manipulating network communication [T.NET_COMRPOMISE].  For example, here are several ways </w:t>
+      </w:r>
+      <w:r>
+        <w:lastRenderedPageBreak/>
+        <w:t xml:space="preserve">that network communications could be compromised: By monitoring clear-text communications on a wired LAN, the attacker might obtain User Document Data, User Credentials, or system Credentials, or hijack an interactive session. The attacker might record and replay a network communication session </w:t>
       </w:r>
       <w:proofErr w:type="gramStart"/>
       <w:r>
-        <w:t xml:space="preserve">in </w:t>
-      </w:r>
-      <w:r>
-        <w:lastRenderedPageBreak/>
-        <w:t>order to</w:t>
+        <w:t>in order to</w:t>
       </w:r>
       <w:proofErr w:type="gramEnd"/>
       <w:r>
@@ -362,6 +394,155 @@
       <w:pPr>
         <w:pStyle w:val="Heading1"/>
       </w:pPr>
+    </w:p>
+    <w:p>
+      <w:pPr>
+        <w:pStyle w:val="Heading1"/>
+      </w:pPr>
+      <w:r>
+        <w:t>2.2 Assumptions</w:t>
+      </w:r>
+    </w:p>
+    <w:p>
+      <w:r>
+        <w:t>The following assumptions must be upheld so that the objectives and requirements can effectively counter the threats described in this Protection Profile.</w:t>
+      </w:r>
+    </w:p>
+    <w:p>
+      <w:pPr>
+        <w:pStyle w:val="Heading2"/>
+        <w:numPr>
+          <w:ilvl w:val="0"/>
+          <w:numId w:val="6"/>
+        </w:numPr>
+      </w:pPr>
+      <w:r>
+        <w:t>Physical Security</w:t>
+      </w:r>
+    </w:p>
+    <w:p>
+      <w:r>
+        <w:t>Physical security, commensurate with the value of the TOE and the data it stores or processes, is assumed to be provided by the environment [</w:t>
+      </w:r>
+      <w:proofErr w:type="gramStart"/>
+      <w:r>
+        <w:t>A.PHYSICAL</w:t>
+      </w:r>
+      <w:proofErr w:type="gramEnd"/>
+      <w:r>
+        <w:t xml:space="preserve">]. The TOE is assumed to </w:t>
+      </w:r>
+      <w:proofErr w:type="gramStart"/>
+      <w:r>
+        <w:t>be located in</w:t>
+      </w:r>
+      <w:proofErr w:type="gramEnd"/>
+      <w:r>
+        <w:t xml:space="preserve"> a physical environment that is controlled or monitored such that a physical attack is prevented or detected.</w:t>
+      </w:r>
+    </w:p>
+    <w:p>
+      <w:pPr>
+        <w:pStyle w:val="Heading2"/>
+        <w:numPr>
+          <w:ilvl w:val="0"/>
+          <w:numId w:val="6"/>
+        </w:numPr>
+      </w:pPr>
+      <w:r>
+        <w:t>Network Security</w:t>
+      </w:r>
+    </w:p>
+    <w:p>
+      <w:r>
+        <w:t>The Operational Environment is assumed to protect the TOE from direct, public access to its LAN interface [</w:t>
+      </w:r>
+      <w:proofErr w:type="gramStart"/>
+      <w:r>
+        <w:t>A.NETWORK</w:t>
+      </w:r>
+      <w:proofErr w:type="gramEnd"/>
+      <w:r>
+        <w:t>]. The TOE is not intended to withstand network-based attacks from an unmanaged network environment.</w:t>
+      </w:r>
+    </w:p>
+    <w:p>
+      <w:pPr>
+        <w:pStyle w:val="Heading2"/>
+        <w:numPr>
+          <w:ilvl w:val="0"/>
+          <w:numId w:val="6"/>
+        </w:numPr>
+      </w:pPr>
+      <w:r>
+        <w:t>Administrator Trust</w:t>
+      </w:r>
+    </w:p>
+    <w:p>
+      <w:r>
+        <w:t>TOE Administrators are trusted to administer the TOE according to site security policies [</w:t>
+      </w:r>
+      <w:proofErr w:type="gramStart"/>
+      <w:r>
+        <w:t>A.TRUSTED</w:t>
+      </w:r>
+      <w:proofErr w:type="gramEnd"/>
+      <w:r>
+        <w:t>_ADMIN]. It is the responsibility of the TOE Owner to only authorize administrators who are trusted to configure and operate the TOE according to site policies and to not use their privileges for malicious purposes.</w:t>
+      </w:r>
+    </w:p>
+    <w:p>
+      <w:pPr>
+        <w:pStyle w:val="Heading2"/>
+        <w:numPr>
+          <w:ilvl w:val="0"/>
+          <w:numId w:val="6"/>
+        </w:numPr>
+      </w:pPr>
+      <w:r>
+        <w:t>User Training</w:t>
+      </w:r>
+    </w:p>
+    <w:p>
+      <w:r>
+        <w:t>Authorized Users are trained to use the TOE according to site security policies [</w:t>
+      </w:r>
+      <w:proofErr w:type="gramStart"/>
+      <w:r>
+        <w:t>A.TRAINED</w:t>
+      </w:r>
+      <w:proofErr w:type="gramEnd"/>
+      <w:r>
+        <w:t>_USERS]. It is the responsibility of the TOE Owner to only authorize Users who are trained to use the TOE according to site policies.</w:t>
+      </w:r>
+    </w:p>
+    <w:p>
+      <w:pPr>
+        <w:pStyle w:val="Heading1"/>
+      </w:pPr>
+    </w:p>
+    <w:p>
+      <w:pPr>
+        <w:pStyle w:val="Heading1"/>
+      </w:pPr>
+    </w:p>
+    <w:p>
+      <w:pPr>
+        <w:pStyle w:val="Heading1"/>
+      </w:pPr>
+    </w:p>
+    <w:p>
+      <w:pPr>
+        <w:pStyle w:val="Heading1"/>
+      </w:pPr>
+    </w:p>
+    <w:p>
+      <w:pPr>
+        <w:pStyle w:val="Heading1"/>
+      </w:pPr>
+      <w:r>
+        <w:t xml:space="preserve">2.3 </w:t>
+      </w:r>
       <w:r>
         <w:t>Organizational Security Policies</w:t>
       </w:r>
@@ -479,12 +660,12 @@
         </w:numPr>
       </w:pPr>
       <w:r>
-        <w:t>Storage Encryption (conditionally mandatory)</w:t>
-      </w:r>
-    </w:p>
-    <w:p>
-      <w:r>
-        <w:t>If the TOE stores User Document Data or Confidential TSF Data on Field-Replaceable Nonvolatile Storage Devices, it will encrypt such data on those devices [</w:t>
+        <w:t>Storage Encryption</w:t>
+      </w:r>
+    </w:p>
+    <w:p>
+      <w:r>
+        <w:t>If the TOE stores User Document Data or Confidential TSF Data on Nonvolatile Storage Devices, it will encrypt such data on those devices [</w:t>
       </w:r>
       <w:proofErr w:type="gramStart"/>
       <w:r>
@@ -492,7 +673,7 @@
       </w:r>
       <w:proofErr w:type="gramEnd"/>
       <w:r>
-        <w:t>_ENCRYPTION]. Data is assumed to be protected by the TSF when the TOE is operating in its Operational Environment. However, if Field-Replaceable Nonvolatile Storage Devices are removed from the TOE for Servicing, redeployment to another environment, or decommissioning, an attacker may be able to expose or modify User Document Data or Confidential TSF Data. Encrypting such data prevents the attacker from doing so without access to encryption keys or keying material.</w:t>
+        <w:t>_ENCRYPTION]. Data is assumed to be protected by the TSF when the TOE is operating in its Operational Environment. However, if Nonvolatile Storage Devices are removed from the TOE for Servicing, redeployment to another environment, or decommissioning, an attacker may be able to expose or modify User Document Data or Confidential TSF Data. Encrypting such data prevents the attacker from doing so without access to encryption keys or keying material.</w:t>
       </w:r>
     </w:p>
     <w:p>
@@ -505,7 +686,7 @@
       </w:r>
       <w:proofErr w:type="spellEnd"/>
       <w:r>
-        <w:t>, random numbers, or any other values that contribute to the creation of encryption keys for Field-Replaceable Nonvolatile Storage of User Document Data or Confidential TSF Data must be protected from unauthorized access and must not be stored on that storage device [P.KEY_MATERIAL]. Unauthorized possession of key material in cleartext may allow an attacker to decrypt User Document Data or Confidential TSF Data.</w:t>
+        <w:t>, random numbers, or any other values that contribute to the creation of encryption keys for Nonvolatile Storage of User Document Data or Confidential TSF Data must be protected from unauthorized access and must not be stored on that storage device [P.KEY_MATERIAL]. Unauthorized possession of key material in cleartext may allow an attacker to decrypt User Document Data or Confidential TSF Data.</w:t>
       </w:r>
     </w:p>
     <w:p>
@@ -540,7 +721,7 @@
     </w:p>
     <w:p>
       <w:r>
-        <w:t>Upon completion or cancellation of a Document Processing job, periodically, or when requested by an authorized administrator, the TOE shall overwrite residual image data from its Field-Replaceable Nonvolatile Storage Devices [</w:t>
+        <w:t>Upon completion or cancellation of a Document Processing job, periodically, or when requested by an authorized administrator, the TOE shall overwrite residual image data from its Nonvolatile Storage Devices [</w:t>
       </w:r>
       <w:proofErr w:type="gramStart"/>
       <w:r>
@@ -548,7 +729,7 @@
       </w:r>
       <w:proofErr w:type="gramEnd"/>
       <w:r>
-        <w:t>_OVERWRITE]. A customer may be concerned that image data that has been dereferenced by the TOE operating software may remain on Field-Replaceable Nonvolatile Storage Devices in the TOE after a Document Processing job has been completed or cancelled. Such customers desire that the image data be made unavailable by overwriting it with other data.</w:t>
+        <w:t>_OVERWRITE]. A customer may be concerned that image data that has been dereferenced by the TOE operating software may remain on Nonvolatile Storage Devices in the TOE after a Document Processing job has been completed or cancelled. Such customers desire that the image data be made unavailable by overwriting it with other data.</w:t>
       </w:r>
     </w:p>
     <w:p>
@@ -574,131 +755,6 @@
       <w:proofErr w:type="gramEnd"/>
       <w:r>
         <w:t>_DATA]. A customer may be concerned that data which is considered confidential in the Operational Environment may remain in Nonvolatile Storage Devices in the TOE after the TOE is permanently removed from its Operational Environment to be decommissioned from service or to be redeployed to a different Operational Environment. Such customers desire that all customer-supplied User Data and TSF Data be purged from the TOE so that it cannot be retrieved outside of the Operational Environment.</w:t>
-      </w:r>
-    </w:p>
-    <w:p>
-      <w:pPr>
-        <w:pStyle w:val="Heading1"/>
-      </w:pPr>
-      <w:r>
-        <w:t>Assumptions</w:t>
-      </w:r>
-    </w:p>
-    <w:p>
-      <w:r>
-        <w:t>The following assumptions must be upheld so that the objectives and requirements can effectively counter the threats described in this Protection Profile.</w:t>
-      </w:r>
-    </w:p>
-    <w:p>
-      <w:pPr>
-        <w:pStyle w:val="Heading2"/>
-        <w:numPr>
-          <w:ilvl w:val="0"/>
-          <w:numId w:val="6"/>
-        </w:numPr>
-      </w:pPr>
-      <w:r>
-        <w:t>Physical Security</w:t>
-      </w:r>
-    </w:p>
-    <w:p>
-      <w:r>
-        <w:t>Physical security, commensurate with the value of the TOE and the data it stores or processes, is assumed to be provided by the environment [</w:t>
-      </w:r>
-      <w:proofErr w:type="gramStart"/>
-      <w:r>
-        <w:t>A.PHYSICAL</w:t>
-      </w:r>
-      <w:proofErr w:type="gramEnd"/>
-      <w:r>
-        <w:t xml:space="preserve">]. The TOE is assumed to </w:t>
-      </w:r>
-      <w:proofErr w:type="gramStart"/>
-      <w:r>
-        <w:t>be located in</w:t>
-      </w:r>
-      <w:proofErr w:type="gramEnd"/>
-      <w:r>
-        <w:t xml:space="preserve"> a physical environment that is controlled or monitored such that a physical attack is prevented or detected.</w:t>
-      </w:r>
-    </w:p>
-    <w:p>
-      <w:pPr>
-        <w:pStyle w:val="Heading2"/>
-        <w:numPr>
-          <w:ilvl w:val="0"/>
-          <w:numId w:val="6"/>
-        </w:numPr>
-      </w:pPr>
-      <w:r>
-        <w:t>Network Security</w:t>
-      </w:r>
-    </w:p>
-    <w:p>
-      <w:r>
-        <w:t>The Operational Environment is assumed to protect the TOE from direct, public access to its LAN interface [</w:t>
-      </w:r>
-      <w:proofErr w:type="gramStart"/>
-      <w:r>
-        <w:t>A.NETWORK</w:t>
-      </w:r>
-      <w:proofErr w:type="gramEnd"/>
-      <w:r>
-        <w:t>]. The TOE is not intended to withstand network-based attacks from an unmanaged network environment.</w:t>
-      </w:r>
-    </w:p>
-    <w:p>
-      <w:pPr>
-        <w:pStyle w:val="Heading2"/>
-        <w:numPr>
-          <w:ilvl w:val="0"/>
-          <w:numId w:val="6"/>
-        </w:numPr>
-      </w:pPr>
-      <w:r>
-        <w:t>Administrator Trust</w:t>
-      </w:r>
-    </w:p>
-    <w:p>
-      <w:r>
-        <w:t>TOE Administrators are trusted to administer the TOE according to site security policies [</w:t>
-      </w:r>
-      <w:proofErr w:type="gramStart"/>
-      <w:r>
-        <w:t>A.TRUSTED</w:t>
-      </w:r>
-      <w:proofErr w:type="gramEnd"/>
-      <w:r>
-        <w:t xml:space="preserve">_ADMIN]. It is the responsibility of the TOE Owner to only authorize administrators who are </w:t>
-      </w:r>
-      <w:r>
-        <w:lastRenderedPageBreak/>
-        <w:t>trusted to configure and operate the TOE according to site policies and to not use their privileges for malicious purposes.</w:t>
-      </w:r>
-    </w:p>
-    <w:p>
-      <w:pPr>
-        <w:pStyle w:val="Heading2"/>
-        <w:numPr>
-          <w:ilvl w:val="0"/>
-          <w:numId w:val="6"/>
-        </w:numPr>
-      </w:pPr>
-      <w:r>
-        <w:t>User Training</w:t>
-      </w:r>
-    </w:p>
-    <w:p>
-      <w:r>
-        <w:t>Authorized Users are trained to use the TOE according to site security policies [</w:t>
-      </w:r>
-      <w:proofErr w:type="gramStart"/>
-      <w:r>
-        <w:t>A.TRAINED</w:t>
-      </w:r>
-      <w:proofErr w:type="gramEnd"/>
-      <w:r>
-        <w:t>_USERS]. It is the responsibility of the TOE Owner to only authorize Users who are trained to use the TOE according to site policies.</w:t>
       </w:r>
     </w:p>
     <w:sectPr>
@@ -982,9 +1038,9 @@
   </w:abstractNum>
   <w:abstractNum w:abstractNumId="3" w15:restartNumberingAfterBreak="0">
     <w:nsid w:val="4BB07250"/>
-    <w:multiLevelType w:val="hybridMultilevel"/>
-    <w:tmpl w:val="BBCE4F9E"/>
-    <w:lvl w:ilvl="0" w:tplc="0409000F">
+    <w:multiLevelType w:val="multilevel"/>
+    <w:tmpl w:val="EA8E0E78"/>
+    <w:lvl w:ilvl="0">
       <w:start w:val="1"/>
       <w:numFmt w:val="decimal"/>
       <w:lvlText w:val="%1."/>
@@ -996,77 +1052,109 @@
         <w:rFonts w:hint="default"/>
       </w:rPr>
     </w:lvl>
-    <w:lvl w:ilvl="1" w:tplc="04090019" w:tentative="1">
-      <w:start w:val="1"/>
-      <w:numFmt w:val="lowerLetter"/>
-      <w:lvlText w:val="%2."/>
-      <w:lvlJc w:val="left"/>
-      <w:pPr>
-        <w:ind w:left="1440" w:hanging="360"/>
-      </w:pPr>
-    </w:lvl>
-    <w:lvl w:ilvl="2" w:tplc="0409001B" w:tentative="1">
-      <w:start w:val="1"/>
-      <w:numFmt w:val="lowerRoman"/>
-      <w:lvlText w:val="%3."/>
-      <w:lvlJc w:val="right"/>
-      <w:pPr>
-        <w:ind w:left="2160" w:hanging="180"/>
-      </w:pPr>
-    </w:lvl>
-    <w:lvl w:ilvl="3" w:tplc="0409000F" w:tentative="1">
-      <w:start w:val="1"/>
-      <w:numFmt w:val="decimal"/>
-      <w:lvlText w:val="%4."/>
-      <w:lvlJc w:val="left"/>
-      <w:pPr>
-        <w:ind w:left="2880" w:hanging="360"/>
-      </w:pPr>
-    </w:lvl>
-    <w:lvl w:ilvl="4" w:tplc="04090019" w:tentative="1">
-      <w:start w:val="1"/>
-      <w:numFmt w:val="lowerLetter"/>
-      <w:lvlText w:val="%5."/>
-      <w:lvlJc w:val="left"/>
-      <w:pPr>
-        <w:ind w:left="3600" w:hanging="360"/>
-      </w:pPr>
-    </w:lvl>
-    <w:lvl w:ilvl="5" w:tplc="0409001B" w:tentative="1">
-      <w:start w:val="1"/>
-      <w:numFmt w:val="lowerRoman"/>
-      <w:lvlText w:val="%6."/>
-      <w:lvlJc w:val="right"/>
-      <w:pPr>
-        <w:ind w:left="4320" w:hanging="180"/>
-      </w:pPr>
-    </w:lvl>
-    <w:lvl w:ilvl="6" w:tplc="0409000F" w:tentative="1">
-      <w:start w:val="1"/>
-      <w:numFmt w:val="decimal"/>
-      <w:lvlText w:val="%7."/>
-      <w:lvlJc w:val="left"/>
-      <w:pPr>
-        <w:ind w:left="5040" w:hanging="360"/>
-      </w:pPr>
-    </w:lvl>
-    <w:lvl w:ilvl="7" w:tplc="04090019" w:tentative="1">
-      <w:start w:val="1"/>
-      <w:numFmt w:val="lowerLetter"/>
-      <w:lvlText w:val="%8."/>
-      <w:lvlJc w:val="left"/>
-      <w:pPr>
-        <w:ind w:left="5760" w:hanging="360"/>
-      </w:pPr>
-    </w:lvl>
-    <w:lvl w:ilvl="8" w:tplc="0409001B" w:tentative="1">
-      <w:start w:val="1"/>
-      <w:numFmt w:val="lowerRoman"/>
-      <w:lvlText w:val="%9."/>
-      <w:lvlJc w:val="right"/>
-      <w:pPr>
-        <w:ind w:left="6480" w:hanging="180"/>
-      </w:pPr>
+    <w:lvl w:ilvl="1">
+      <w:start w:val="1"/>
+      <w:numFmt w:val="decimal"/>
+      <w:isLgl/>
+      <w:lvlText w:val="%1.%2"/>
+      <w:lvlJc w:val="left"/>
+      <w:pPr>
+        <w:ind w:left="1080" w:hanging="720"/>
+      </w:pPr>
+      <w:rPr>
+        <w:rFonts w:hint="default"/>
+      </w:rPr>
+    </w:lvl>
+    <w:lvl w:ilvl="2">
+      <w:start w:val="1"/>
+      <w:numFmt w:val="decimal"/>
+      <w:isLgl/>
+      <w:lvlText w:val="%1.%2.%3"/>
+      <w:lvlJc w:val="left"/>
+      <w:pPr>
+        <w:ind w:left="1080" w:hanging="720"/>
+      </w:pPr>
+      <w:rPr>
+        <w:rFonts w:hint="default"/>
+      </w:rPr>
+    </w:lvl>
+    <w:lvl w:ilvl="3">
+      <w:start w:val="1"/>
+      <w:numFmt w:val="decimal"/>
+      <w:isLgl/>
+      <w:lvlText w:val="%1.%2.%3.%4"/>
+      <w:lvlJc w:val="left"/>
+      <w:pPr>
+        <w:ind w:left="1440" w:hanging="1080"/>
+      </w:pPr>
+      <w:rPr>
+        <w:rFonts w:hint="default"/>
+      </w:rPr>
+    </w:lvl>
+    <w:lvl w:ilvl="4">
+      <w:start w:val="1"/>
+      <w:numFmt w:val="decimal"/>
+      <w:isLgl/>
+      <w:lvlText w:val="%1.%2.%3.%4.%5"/>
+      <w:lvlJc w:val="left"/>
+      <w:pPr>
+        <w:ind w:left="1800" w:hanging="1440"/>
+      </w:pPr>
+      <w:rPr>
+        <w:rFonts w:hint="default"/>
+      </w:rPr>
+    </w:lvl>
+    <w:lvl w:ilvl="5">
+      <w:start w:val="1"/>
+      <w:numFmt w:val="decimal"/>
+      <w:isLgl/>
+      <w:lvlText w:val="%1.%2.%3.%4.%5.%6"/>
+      <w:lvlJc w:val="left"/>
+      <w:pPr>
+        <w:ind w:left="1800" w:hanging="1440"/>
+      </w:pPr>
+      <w:rPr>
+        <w:rFonts w:hint="default"/>
+      </w:rPr>
+    </w:lvl>
+    <w:lvl w:ilvl="6">
+      <w:start w:val="1"/>
+      <w:numFmt w:val="decimal"/>
+      <w:isLgl/>
+      <w:lvlText w:val="%1.%2.%3.%4.%5.%6.%7"/>
+      <w:lvlJc w:val="left"/>
+      <w:pPr>
+        <w:ind w:left="2160" w:hanging="1800"/>
+      </w:pPr>
+      <w:rPr>
+        <w:rFonts w:hint="default"/>
+      </w:rPr>
+    </w:lvl>
+    <w:lvl w:ilvl="7">
+      <w:start w:val="1"/>
+      <w:numFmt w:val="decimal"/>
+      <w:isLgl/>
+      <w:lvlText w:val="%1.%2.%3.%4.%5.%6.%7.%8"/>
+      <w:lvlJc w:val="left"/>
+      <w:pPr>
+        <w:ind w:left="2520" w:hanging="2160"/>
+      </w:pPr>
+      <w:rPr>
+        <w:rFonts w:hint="default"/>
+      </w:rPr>
+    </w:lvl>
+    <w:lvl w:ilvl="8">
+      <w:start w:val="1"/>
+      <w:numFmt w:val="decimal"/>
+      <w:isLgl/>
+      <w:lvlText w:val="%1.%2.%3.%4.%5.%6.%7.%8.%9"/>
+      <w:lvlJc w:val="left"/>
+      <w:pPr>
+        <w:ind w:left="2520" w:hanging="2160"/>
+      </w:pPr>
+      <w:rPr>
+        <w:rFonts w:hint="default"/>
+      </w:rPr>
     </w:lvl>
   </w:abstractNum>
   <w:abstractNum w:abstractNumId="4" w15:restartNumberingAfterBreak="0">

</xml_diff>

<commit_message>
initial version for WG review
</commit_message>
<xml_diff>
--- a/HCD-SPD-DRAFT.docx
+++ b/HCD-SPD-DRAFT.docx
@@ -58,7 +58,13 @@
         <w:jc w:val="center"/>
       </w:pPr>
       <w:r>
-        <w:t>(v0.2, 2020-03-15)</w:t>
+        <w:t>(v0.2, 202</w:t>
+      </w:r>
+      <w:r>
+        <w:t>1</w:t>
+      </w:r>
+      <w:r>
+        <w:t>-03-15)</w:t>
       </w:r>
     </w:p>
     <w:p/>

</xml_diff>